<commit_message>
Edited conclusions in prog_lab2 report
</commit_message>
<xml_diff>
--- a/first_year/first_semester/programming/labs/lab2/docs/prog_lab2.docx
+++ b/first_year/first_semester/programming/labs/lab2/docs/prog_lab2.docx
@@ -228,6 +228,7 @@
         <w:pStyle w:val="Title"/>
         <w:rPr>
           <w:rFonts w:ascii="Times New Roman" w:hAnsi="Times New Roman" w:cs="Times New Roman"/>
+          <w:lang w:val="ru-RU"/>
         </w:rPr>
       </w:pPr>
       <w:r>
@@ -247,6 +248,7 @@
       <w:r>
         <w:rPr>
           <w:rFonts w:ascii="Times New Roman" w:hAnsi="Times New Roman" w:cs="Times New Roman"/>
+          <w:lang w:val="ru-RU"/>
         </w:rPr>
         <w:t>37</w:t>
       </w:r>
@@ -519,6 +521,7 @@
         <w:jc w:val="right"/>
         <w:rPr>
           <w:rFonts w:ascii="Times New Roman" w:hAnsi="Times New Roman" w:cs="Times New Roman"/>
+          <w:lang w:val="ru-RU"/>
         </w:rPr>
       </w:pPr>
       <w:r>
@@ -575,13 +578,15 @@
       <w:pPr>
         <w:rPr>
           <w:rFonts w:ascii="Times New Roman" w:hAnsi="Times New Roman" w:cs="Times New Roman"/>
-        </w:rPr>
-      </w:pPr>
-    </w:p>
-    <w:p>
-      <w:pPr>
-        <w:rPr>
-          <w:rFonts w:ascii="Times New Roman" w:hAnsi="Times New Roman" w:cs="Times New Roman"/>
+          <w:lang w:val="ru-RU"/>
+        </w:rPr>
+      </w:pPr>
+    </w:p>
+    <w:p>
+      <w:pPr>
+        <w:rPr>
+          <w:rFonts w:ascii="Times New Roman" w:hAnsi="Times New Roman" w:cs="Times New Roman"/>
+          <w:lang w:val="ru-RU"/>
         </w:rPr>
       </w:pPr>
     </w:p>
@@ -695,8 +700,9 @@
           <w:szCs w:val="21"/>
           <w:lang w:eastAsia="ru-RU"/>
         </w:rPr>
-        <w:t xml:space="preserve">Write your own </w:t>
-      </w:r>
+        <w:t xml:space="preserve">Write your own Pokémon classes based on Pokémon </w:t>
+      </w:r>
+      <w:proofErr w:type="gramStart"/>
       <w:r>
         <w:rPr>
           <w:rFonts w:ascii="Times New Roman" w:eastAsia="Times New Roman" w:hAnsi="Times New Roman" w:cs="Times New Roman"/>
@@ -705,8 +711,9 @@
           <w:szCs w:val="21"/>
           <w:lang w:eastAsia="ru-RU"/>
         </w:rPr>
-        <w:t>Pokémon</w:t>
-      </w:r>
+        <w:t>class</w:t>
+      </w:r>
+      <w:proofErr w:type="gramEnd"/>
       <w:r>
         <w:rPr>
           <w:rFonts w:ascii="Times New Roman" w:eastAsia="Times New Roman" w:hAnsi="Times New Roman" w:cs="Times New Roman"/>
@@ -715,9 +722,12 @@
           <w:szCs w:val="21"/>
           <w:lang w:eastAsia="ru-RU"/>
         </w:rPr>
-        <w:t xml:space="preserve"> classes based on </w:t>
-      </w:r>
-      <w:r>
+        <w:t xml:space="preserve"> for all given Pokémons. Each Pokémon kind should have one or two types and standard base stats: HP, attack, defense,</w:t>
+      </w:r>
+    </w:p>
+    <w:p>
+      <w:pPr>
+        <w:widowControl/>
         <w:rPr>
           <w:rFonts w:ascii="Times New Roman" w:eastAsia="Times New Roman" w:hAnsi="Times New Roman" w:cs="Times New Roman"/>
           <w:color w:val="333333"/>
@@ -725,8 +735,7 @@
           <w:szCs w:val="21"/>
           <w:lang w:eastAsia="ru-RU"/>
         </w:rPr>
-        <w:t>Pokémon</w:t>
-      </w:r>
+      </w:pPr>
       <w:r>
         <w:rPr>
           <w:rFonts w:ascii="Times New Roman" w:eastAsia="Times New Roman" w:hAnsi="Times New Roman" w:cs="Times New Roman"/>
@@ -735,7 +744,141 @@
           <w:szCs w:val="21"/>
           <w:lang w:eastAsia="ru-RU"/>
         </w:rPr>
-        <w:t xml:space="preserve"> </w:t>
+        <w:t>special attack, special defense and speed.</w:t>
+      </w:r>
+    </w:p>
+    <w:p>
+      <w:pPr>
+        <w:widowControl/>
+        <w:rPr>
+          <w:rFonts w:ascii="Times New Roman" w:eastAsia="Times New Roman" w:hAnsi="Times New Roman" w:cs="Times New Roman"/>
+          <w:color w:val="333333"/>
+          <w:sz w:val="21"/>
+          <w:szCs w:val="21"/>
+          <w:lang w:eastAsia="ru-RU"/>
+        </w:rPr>
+      </w:pPr>
+    </w:p>
+    <w:p>
+      <w:pPr>
+        <w:widowControl/>
+        <w:rPr>
+          <w:rFonts w:ascii="Times New Roman" w:eastAsia="Times New Roman" w:hAnsi="Times New Roman" w:cs="Times New Roman"/>
+          <w:color w:val="333333"/>
+          <w:sz w:val="21"/>
+          <w:szCs w:val="21"/>
+          <w:lang w:eastAsia="ru-RU"/>
+        </w:rPr>
+      </w:pPr>
+      <w:r>
+        <w:rPr>
+          <w:rFonts w:ascii="Times New Roman" w:eastAsia="Times New Roman" w:hAnsi="Times New Roman" w:cs="Times New Roman"/>
+          <w:color w:val="333333"/>
+          <w:sz w:val="21"/>
+          <w:szCs w:val="21"/>
+          <w:lang w:eastAsia="ru-RU"/>
+        </w:rPr>
+        <w:t>Pokémon classes should be inherited according to Pokémon evolution chains.</w:t>
+      </w:r>
+    </w:p>
+    <w:p>
+      <w:pPr>
+        <w:widowControl/>
+        <w:rPr>
+          <w:rFonts w:ascii="Times New Roman" w:eastAsia="Times New Roman" w:hAnsi="Times New Roman" w:cs="Times New Roman"/>
+          <w:color w:val="333333"/>
+          <w:sz w:val="21"/>
+          <w:szCs w:val="21"/>
+          <w:lang w:eastAsia="ru-RU"/>
+        </w:rPr>
+      </w:pPr>
+    </w:p>
+    <w:p>
+      <w:pPr>
+        <w:widowControl/>
+        <w:rPr>
+          <w:rFonts w:ascii="Times New Roman" w:eastAsia="Times New Roman" w:hAnsi="Times New Roman" w:cs="Times New Roman"/>
+          <w:color w:val="333333"/>
+          <w:sz w:val="21"/>
+          <w:szCs w:val="21"/>
+          <w:lang w:eastAsia="ru-RU"/>
+        </w:rPr>
+      </w:pPr>
+      <w:r>
+        <w:rPr>
+          <w:rFonts w:ascii="Times New Roman" w:eastAsia="Times New Roman" w:hAnsi="Times New Roman" w:cs="Times New Roman"/>
+          <w:color w:val="333333"/>
+          <w:sz w:val="21"/>
+          <w:szCs w:val="21"/>
+          <w:lang w:eastAsia="ru-RU"/>
+        </w:rPr>
+        <w:t xml:space="preserve">Write your own Move classes based on </w:t>
+      </w:r>
+      <w:proofErr w:type="spellStart"/>
+      <w:r>
+        <w:rPr>
+          <w:rFonts w:ascii="Times New Roman" w:eastAsia="Times New Roman" w:hAnsi="Times New Roman" w:cs="Times New Roman"/>
+          <w:color w:val="333333"/>
+          <w:sz w:val="21"/>
+          <w:szCs w:val="21"/>
+          <w:lang w:eastAsia="ru-RU"/>
+        </w:rPr>
+        <w:t>PhysicalMove</w:t>
+      </w:r>
+      <w:proofErr w:type="spellEnd"/>
+      <w:r>
+        <w:rPr>
+          <w:rFonts w:ascii="Times New Roman" w:eastAsia="Times New Roman" w:hAnsi="Times New Roman" w:cs="Times New Roman"/>
+          <w:color w:val="333333"/>
+          <w:sz w:val="21"/>
+          <w:szCs w:val="21"/>
+          <w:lang w:eastAsia="ru-RU"/>
+        </w:rPr>
+        <w:t xml:space="preserve">, </w:t>
+      </w:r>
+      <w:proofErr w:type="spellStart"/>
+      <w:r>
+        <w:rPr>
+          <w:rFonts w:ascii="Times New Roman" w:eastAsia="Times New Roman" w:hAnsi="Times New Roman" w:cs="Times New Roman"/>
+          <w:color w:val="333333"/>
+          <w:sz w:val="21"/>
+          <w:szCs w:val="21"/>
+          <w:lang w:eastAsia="ru-RU"/>
+        </w:rPr>
+        <w:t>SpecialMove</w:t>
+      </w:r>
+      <w:proofErr w:type="spellEnd"/>
+      <w:r>
+        <w:rPr>
+          <w:rFonts w:ascii="Times New Roman" w:eastAsia="Times New Roman" w:hAnsi="Times New Roman" w:cs="Times New Roman"/>
+          <w:color w:val="333333"/>
+          <w:sz w:val="21"/>
+          <w:szCs w:val="21"/>
+          <w:lang w:eastAsia="ru-RU"/>
+        </w:rPr>
+        <w:t xml:space="preserve"> and </w:t>
+      </w:r>
+      <w:proofErr w:type="spellStart"/>
+      <w:r>
+        <w:rPr>
+          <w:rFonts w:ascii="Times New Roman" w:eastAsia="Times New Roman" w:hAnsi="Times New Roman" w:cs="Times New Roman"/>
+          <w:color w:val="333333"/>
+          <w:sz w:val="21"/>
+          <w:szCs w:val="21"/>
+          <w:lang w:eastAsia="ru-RU"/>
+        </w:rPr>
+        <w:t>StatusMove</w:t>
+      </w:r>
+      <w:proofErr w:type="spellEnd"/>
+      <w:r>
+        <w:rPr>
+          <w:rFonts w:ascii="Times New Roman" w:eastAsia="Times New Roman" w:hAnsi="Times New Roman" w:cs="Times New Roman"/>
+          <w:color w:val="333333"/>
+          <w:sz w:val="21"/>
+          <w:szCs w:val="21"/>
+          <w:lang w:eastAsia="ru-RU"/>
+        </w:rPr>
+        <w:t xml:space="preserve"> classes for all give moves. Each move should have standard type, power and accuracy and implement standard move effects. Assign moves to Pokémons according to given task. Pokémon level should be set to </w:t>
       </w:r>
       <w:proofErr w:type="gramStart"/>
       <w:r>
@@ -746,7 +889,7 @@
           <w:szCs w:val="21"/>
           <w:lang w:eastAsia="ru-RU"/>
         </w:rPr>
-        <w:t>class</w:t>
+        <w:t>minimal</w:t>
       </w:r>
       <w:proofErr w:type="gramEnd"/>
       <w:r>
@@ -757,9 +900,12 @@
           <w:szCs w:val="21"/>
           <w:lang w:eastAsia="ru-RU"/>
         </w:rPr>
-        <w:t xml:space="preserve"> for all given </w:t>
-      </w:r>
-      <w:r>
+        <w:t xml:space="preserve"> one required to learn all given moves.</w:t>
+      </w:r>
+    </w:p>
+    <w:p>
+      <w:pPr>
+        <w:widowControl/>
         <w:rPr>
           <w:rFonts w:ascii="Times New Roman" w:eastAsia="Times New Roman" w:hAnsi="Times New Roman" w:cs="Times New Roman"/>
           <w:color w:val="333333"/>
@@ -767,9 +913,11 @@
           <w:szCs w:val="21"/>
           <w:lang w:eastAsia="ru-RU"/>
         </w:rPr>
-        <w:t>Pokémons</w:t>
-      </w:r>
-      <w:r>
+      </w:pPr>
+    </w:p>
+    <w:p>
+      <w:pPr>
+        <w:widowControl/>
         <w:rPr>
           <w:rFonts w:ascii="Times New Roman" w:eastAsia="Times New Roman" w:hAnsi="Times New Roman" w:cs="Times New Roman"/>
           <w:color w:val="333333"/>
@@ -777,8 +925,7 @@
           <w:szCs w:val="21"/>
           <w:lang w:eastAsia="ru-RU"/>
         </w:rPr>
-        <w:t xml:space="preserve">. Each </w:t>
-      </w:r>
+      </w:pPr>
       <w:r>
         <w:rPr>
           <w:rFonts w:ascii="Times New Roman" w:eastAsia="Times New Roman" w:hAnsi="Times New Roman" w:cs="Times New Roman"/>
@@ -787,9 +934,12 @@
           <w:szCs w:val="21"/>
           <w:lang w:eastAsia="ru-RU"/>
         </w:rPr>
-        <w:t>Pokémon</w:t>
-      </w:r>
-      <w:r>
+        <w:t>Use the simulation class Battle to create two Pokémon teams (each Pokémon should have a name) and start the battle.</w:t>
+      </w:r>
+    </w:p>
+    <w:p>
+      <w:pPr>
+        <w:widowControl/>
         <w:rPr>
           <w:rFonts w:ascii="Times New Roman" w:eastAsia="Times New Roman" w:hAnsi="Times New Roman" w:cs="Times New Roman"/>
           <w:color w:val="333333"/>
@@ -797,9 +947,11 @@
           <w:szCs w:val="21"/>
           <w:lang w:eastAsia="ru-RU"/>
         </w:rPr>
-        <w:t xml:space="preserve"> kind should </w:t>
-      </w:r>
-      <w:r>
+      </w:pPr>
+    </w:p>
+    <w:p>
+      <w:pPr>
+        <w:widowControl/>
         <w:rPr>
           <w:rFonts w:ascii="Times New Roman" w:eastAsia="Times New Roman" w:hAnsi="Times New Roman" w:cs="Times New Roman"/>
           <w:color w:val="333333"/>
@@ -807,8 +959,7 @@
           <w:szCs w:val="21"/>
           <w:lang w:eastAsia="ru-RU"/>
         </w:rPr>
-        <w:t>have</w:t>
-      </w:r>
+      </w:pPr>
       <w:r>
         <w:rPr>
           <w:rFonts w:ascii="Times New Roman" w:eastAsia="Times New Roman" w:hAnsi="Times New Roman" w:cs="Times New Roman"/>
@@ -817,7 +968,29 @@
           <w:szCs w:val="21"/>
           <w:lang w:eastAsia="ru-RU"/>
         </w:rPr>
-        <w:t xml:space="preserve"> one or two types and standard base stats: HP, attack, defense,</w:t>
+        <w:t xml:space="preserve">Base classes, battle simulator and utility classes are packed in jar archive. Documentation in </w:t>
+      </w:r>
+      <w:proofErr w:type="spellStart"/>
+      <w:r>
+        <w:rPr>
+          <w:rFonts w:ascii="Times New Roman" w:eastAsia="Times New Roman" w:hAnsi="Times New Roman" w:cs="Times New Roman"/>
+          <w:color w:val="333333"/>
+          <w:sz w:val="21"/>
+          <w:szCs w:val="21"/>
+          <w:lang w:eastAsia="ru-RU"/>
+        </w:rPr>
+        <w:t>javadoc</w:t>
+      </w:r>
+      <w:proofErr w:type="spellEnd"/>
+      <w:r>
+        <w:rPr>
+          <w:rFonts w:ascii="Times New Roman" w:eastAsia="Times New Roman" w:hAnsi="Times New Roman" w:cs="Times New Roman"/>
+          <w:color w:val="333333"/>
+          <w:sz w:val="21"/>
+          <w:szCs w:val="21"/>
+          <w:lang w:eastAsia="ru-RU"/>
+        </w:rPr>
+        <w:t xml:space="preserve"> format is in the zip file.</w:t>
       </w:r>
     </w:p>
     <w:p>
@@ -831,7 +1004,10 @@
           <w:lang w:eastAsia="ru-RU"/>
         </w:rPr>
       </w:pPr>
-      <w:r>
+    </w:p>
+    <w:p>
+      <w:pPr>
+        <w:widowControl/>
         <w:rPr>
           <w:rFonts w:ascii="Times New Roman" w:eastAsia="Times New Roman" w:hAnsi="Times New Roman" w:cs="Times New Roman"/>
           <w:color w:val="333333"/>
@@ -839,8 +1015,73 @@
           <w:szCs w:val="21"/>
           <w:lang w:eastAsia="ru-RU"/>
         </w:rPr>
-        <w:t>special attack, special defense and speed.</w:t>
-      </w:r>
+      </w:pPr>
+      <w:r>
+        <w:rPr>
+          <w:rFonts w:ascii="Times New Roman" w:eastAsia="Times New Roman" w:hAnsi="Times New Roman" w:cs="Times New Roman"/>
+          <w:color w:val="333333"/>
+          <w:sz w:val="21"/>
+          <w:szCs w:val="21"/>
+          <w:lang w:eastAsia="ru-RU"/>
+        </w:rPr>
+        <w:t xml:space="preserve">All information about </w:t>
+      </w:r>
+      <w:proofErr w:type="spellStart"/>
+      <w:r>
+        <w:rPr>
+          <w:rFonts w:ascii="Times New Roman" w:eastAsia="Times New Roman" w:hAnsi="Times New Roman" w:cs="Times New Roman"/>
+          <w:color w:val="333333"/>
+          <w:sz w:val="21"/>
+          <w:szCs w:val="21"/>
+          <w:lang w:eastAsia="ru-RU"/>
+        </w:rPr>
+        <w:t>pokemon</w:t>
+      </w:r>
+      <w:proofErr w:type="spellEnd"/>
+      <w:r>
+        <w:rPr>
+          <w:rFonts w:ascii="Times New Roman" w:eastAsia="Times New Roman" w:hAnsi="Times New Roman" w:cs="Times New Roman"/>
+          <w:color w:val="333333"/>
+          <w:sz w:val="21"/>
+          <w:szCs w:val="21"/>
+          <w:lang w:eastAsia="ru-RU"/>
+        </w:rPr>
+        <w:t xml:space="preserve"> and move stats, evolution chains and so on you can find on </w:t>
+      </w:r>
+      <w:hyperlink r:id="rId9" w:history="1">
+        <w:r>
+          <w:rPr>
+            <w:rStyle w:val="Hyperlink"/>
+            <w:rFonts w:ascii="Times New Roman" w:eastAsia="Times New Roman" w:hAnsi="Times New Roman" w:cs="Times New Roman"/>
+            <w:sz w:val="21"/>
+            <w:szCs w:val="21"/>
+            <w:lang w:eastAsia="ru-RU"/>
+          </w:rPr>
+          <w:t>http://pokemondb.net</w:t>
+        </w:r>
+      </w:hyperlink>
+      <w:r>
+        <w:rPr>
+          <w:rFonts w:ascii="Times New Roman" w:eastAsia="Times New Roman" w:hAnsi="Times New Roman" w:cs="Times New Roman"/>
+          <w:color w:val="333333"/>
+          <w:sz w:val="21"/>
+          <w:szCs w:val="21"/>
+          <w:lang w:eastAsia="ru-RU"/>
+        </w:rPr>
+        <w:t xml:space="preserve">, </w:t>
+      </w:r>
+      <w:hyperlink r:id="rId10" w:history="1">
+        <w:r>
+          <w:rPr>
+            <w:rStyle w:val="Hyperlink"/>
+            <w:rFonts w:ascii="Times New Roman" w:eastAsia="Times New Roman" w:hAnsi="Times New Roman" w:cs="Times New Roman"/>
+            <w:sz w:val="21"/>
+            <w:szCs w:val="21"/>
+            <w:lang w:eastAsia="ru-RU"/>
+          </w:rPr>
+          <w:t>http://veekun.com/dex/pokemon</w:t>
+        </w:r>
+      </w:hyperlink>
     </w:p>
     <w:p>
       <w:pPr>
@@ -850,458 +1091,13 @@
           <w:color w:val="333333"/>
           <w:sz w:val="21"/>
           <w:szCs w:val="21"/>
-          <w:lang w:eastAsia="ru-RU"/>
-        </w:rPr>
-      </w:pPr>
-    </w:p>
-    <w:p>
-      <w:pPr>
-        <w:widowControl/>
-        <w:rPr>
-          <w:rFonts w:ascii="Times New Roman" w:eastAsia="Times New Roman" w:hAnsi="Times New Roman" w:cs="Times New Roman"/>
-          <w:color w:val="333333"/>
-          <w:sz w:val="21"/>
-          <w:szCs w:val="21"/>
-          <w:lang w:eastAsia="ru-RU"/>
-        </w:rPr>
-      </w:pPr>
-      <w:r>
-        <w:rPr>
-          <w:rFonts w:ascii="Times New Roman" w:eastAsia="Times New Roman" w:hAnsi="Times New Roman" w:cs="Times New Roman"/>
-          <w:color w:val="333333"/>
-          <w:sz w:val="21"/>
-          <w:szCs w:val="21"/>
-          <w:lang w:eastAsia="ru-RU"/>
-        </w:rPr>
-        <w:t>Pokémon</w:t>
-      </w:r>
-      <w:r>
-        <w:rPr>
-          <w:rFonts w:ascii="Times New Roman" w:eastAsia="Times New Roman" w:hAnsi="Times New Roman" w:cs="Times New Roman"/>
-          <w:color w:val="333333"/>
-          <w:sz w:val="21"/>
-          <w:szCs w:val="21"/>
-          <w:lang w:eastAsia="ru-RU"/>
-        </w:rPr>
-        <w:t xml:space="preserve"> classes should be inherited according to </w:t>
-      </w:r>
-      <w:r>
-        <w:rPr>
-          <w:rFonts w:ascii="Times New Roman" w:eastAsia="Times New Roman" w:hAnsi="Times New Roman" w:cs="Times New Roman"/>
-          <w:color w:val="333333"/>
-          <w:sz w:val="21"/>
-          <w:szCs w:val="21"/>
-          <w:lang w:eastAsia="ru-RU"/>
-        </w:rPr>
-        <w:t>Pokémon</w:t>
-      </w:r>
-      <w:r>
-        <w:rPr>
-          <w:rFonts w:ascii="Times New Roman" w:eastAsia="Times New Roman" w:hAnsi="Times New Roman" w:cs="Times New Roman"/>
-          <w:color w:val="333333"/>
-          <w:sz w:val="21"/>
-          <w:szCs w:val="21"/>
-          <w:lang w:eastAsia="ru-RU"/>
-        </w:rPr>
-        <w:t xml:space="preserve"> evolution chains.</w:t>
-      </w:r>
-    </w:p>
-    <w:p>
-      <w:pPr>
-        <w:widowControl/>
-        <w:rPr>
-          <w:rFonts w:ascii="Times New Roman" w:eastAsia="Times New Roman" w:hAnsi="Times New Roman" w:cs="Times New Roman"/>
-          <w:color w:val="333333"/>
-          <w:sz w:val="21"/>
-          <w:szCs w:val="21"/>
-          <w:lang w:eastAsia="ru-RU"/>
-        </w:rPr>
-      </w:pPr>
-    </w:p>
-    <w:p>
-      <w:pPr>
-        <w:widowControl/>
-        <w:rPr>
-          <w:rFonts w:ascii="Times New Roman" w:eastAsia="Times New Roman" w:hAnsi="Times New Roman" w:cs="Times New Roman"/>
-          <w:color w:val="333333"/>
-          <w:sz w:val="21"/>
-          <w:szCs w:val="21"/>
-          <w:lang w:eastAsia="ru-RU"/>
-        </w:rPr>
-      </w:pPr>
-      <w:r>
-        <w:rPr>
-          <w:rFonts w:ascii="Times New Roman" w:eastAsia="Times New Roman" w:hAnsi="Times New Roman" w:cs="Times New Roman"/>
-          <w:color w:val="333333"/>
-          <w:sz w:val="21"/>
-          <w:szCs w:val="21"/>
-          <w:lang w:eastAsia="ru-RU"/>
-        </w:rPr>
-        <w:t xml:space="preserve">Write your own Move classes based on </w:t>
-      </w:r>
-      <w:proofErr w:type="spellStart"/>
-      <w:r>
-        <w:rPr>
-          <w:rFonts w:ascii="Times New Roman" w:eastAsia="Times New Roman" w:hAnsi="Times New Roman" w:cs="Times New Roman"/>
-          <w:color w:val="333333"/>
-          <w:sz w:val="21"/>
-          <w:szCs w:val="21"/>
-          <w:lang w:eastAsia="ru-RU"/>
-        </w:rPr>
-        <w:t>PhysicalMove</w:t>
-      </w:r>
-      <w:proofErr w:type="spellEnd"/>
-      <w:r>
-        <w:rPr>
-          <w:rFonts w:ascii="Times New Roman" w:eastAsia="Times New Roman" w:hAnsi="Times New Roman" w:cs="Times New Roman"/>
-          <w:color w:val="333333"/>
-          <w:sz w:val="21"/>
-          <w:szCs w:val="21"/>
-          <w:lang w:eastAsia="ru-RU"/>
-        </w:rPr>
-        <w:t xml:space="preserve">, </w:t>
-      </w:r>
-      <w:proofErr w:type="spellStart"/>
-      <w:r>
-        <w:rPr>
-          <w:rFonts w:ascii="Times New Roman" w:eastAsia="Times New Roman" w:hAnsi="Times New Roman" w:cs="Times New Roman"/>
-          <w:color w:val="333333"/>
-          <w:sz w:val="21"/>
-          <w:szCs w:val="21"/>
-          <w:lang w:eastAsia="ru-RU"/>
-        </w:rPr>
-        <w:t>SpecialMove</w:t>
-      </w:r>
-      <w:proofErr w:type="spellEnd"/>
-      <w:r>
-        <w:rPr>
-          <w:rFonts w:ascii="Times New Roman" w:eastAsia="Times New Roman" w:hAnsi="Times New Roman" w:cs="Times New Roman"/>
-          <w:color w:val="333333"/>
-          <w:sz w:val="21"/>
-          <w:szCs w:val="21"/>
-          <w:lang w:eastAsia="ru-RU"/>
-        </w:rPr>
-        <w:t xml:space="preserve"> and </w:t>
-      </w:r>
-      <w:proofErr w:type="spellStart"/>
-      <w:r>
-        <w:rPr>
-          <w:rFonts w:ascii="Times New Roman" w:eastAsia="Times New Roman" w:hAnsi="Times New Roman" w:cs="Times New Roman"/>
-          <w:color w:val="333333"/>
-          <w:sz w:val="21"/>
-          <w:szCs w:val="21"/>
-          <w:lang w:eastAsia="ru-RU"/>
-        </w:rPr>
-        <w:t>StatusMove</w:t>
-      </w:r>
-      <w:proofErr w:type="spellEnd"/>
-      <w:r>
-        <w:rPr>
-          <w:rFonts w:ascii="Times New Roman" w:eastAsia="Times New Roman" w:hAnsi="Times New Roman" w:cs="Times New Roman"/>
-          <w:color w:val="333333"/>
-          <w:sz w:val="21"/>
-          <w:szCs w:val="21"/>
-          <w:lang w:eastAsia="ru-RU"/>
-        </w:rPr>
-        <w:t xml:space="preserve"> classes for all give moves. Each move should have standard type, power and accuracy and implement standard move effects. Assign moves to </w:t>
-      </w:r>
-      <w:r>
-        <w:rPr>
-          <w:rFonts w:ascii="Times New Roman" w:eastAsia="Times New Roman" w:hAnsi="Times New Roman" w:cs="Times New Roman"/>
-          <w:color w:val="333333"/>
-          <w:sz w:val="21"/>
-          <w:szCs w:val="21"/>
-          <w:lang w:eastAsia="ru-RU"/>
-        </w:rPr>
-        <w:t>Pokémons</w:t>
-      </w:r>
-      <w:r>
-        <w:rPr>
-          <w:rFonts w:ascii="Times New Roman" w:eastAsia="Times New Roman" w:hAnsi="Times New Roman" w:cs="Times New Roman"/>
-          <w:color w:val="333333"/>
-          <w:sz w:val="21"/>
-          <w:szCs w:val="21"/>
-          <w:lang w:eastAsia="ru-RU"/>
-        </w:rPr>
-        <w:t xml:space="preserve"> according to given task. </w:t>
-      </w:r>
-      <w:r>
-        <w:rPr>
-          <w:rFonts w:ascii="Times New Roman" w:eastAsia="Times New Roman" w:hAnsi="Times New Roman" w:cs="Times New Roman"/>
-          <w:color w:val="333333"/>
-          <w:sz w:val="21"/>
-          <w:szCs w:val="21"/>
-          <w:lang w:eastAsia="ru-RU"/>
-        </w:rPr>
-        <w:t>Pokémon</w:t>
-      </w:r>
-      <w:r>
-        <w:rPr>
-          <w:rFonts w:ascii="Times New Roman" w:eastAsia="Times New Roman" w:hAnsi="Times New Roman" w:cs="Times New Roman"/>
-          <w:color w:val="333333"/>
-          <w:sz w:val="21"/>
-          <w:szCs w:val="21"/>
-          <w:lang w:eastAsia="ru-RU"/>
-        </w:rPr>
-        <w:t xml:space="preserve"> level should be set to </w:t>
-      </w:r>
-      <w:proofErr w:type="gramStart"/>
-      <w:r>
-        <w:rPr>
-          <w:rFonts w:ascii="Times New Roman" w:eastAsia="Times New Roman" w:hAnsi="Times New Roman" w:cs="Times New Roman"/>
-          <w:color w:val="333333"/>
-          <w:sz w:val="21"/>
-          <w:szCs w:val="21"/>
-          <w:lang w:eastAsia="ru-RU"/>
-        </w:rPr>
-        <w:t>minimal</w:t>
-      </w:r>
-      <w:proofErr w:type="gramEnd"/>
-      <w:r>
-        <w:rPr>
-          <w:rFonts w:ascii="Times New Roman" w:eastAsia="Times New Roman" w:hAnsi="Times New Roman" w:cs="Times New Roman"/>
-          <w:color w:val="333333"/>
-          <w:sz w:val="21"/>
-          <w:szCs w:val="21"/>
-          <w:lang w:eastAsia="ru-RU"/>
-        </w:rPr>
-        <w:t xml:space="preserve"> one required to learn all given moves.</w:t>
-      </w:r>
-    </w:p>
-    <w:p>
-      <w:pPr>
-        <w:widowControl/>
-        <w:rPr>
-          <w:rFonts w:ascii="Times New Roman" w:eastAsia="Times New Roman" w:hAnsi="Times New Roman" w:cs="Times New Roman"/>
-          <w:color w:val="333333"/>
-          <w:sz w:val="21"/>
-          <w:szCs w:val="21"/>
-          <w:lang w:eastAsia="ru-RU"/>
-        </w:rPr>
-      </w:pPr>
-    </w:p>
-    <w:p>
-      <w:pPr>
-        <w:widowControl/>
-        <w:rPr>
-          <w:rFonts w:ascii="Times New Roman" w:eastAsia="Times New Roman" w:hAnsi="Times New Roman" w:cs="Times New Roman"/>
-          <w:color w:val="333333"/>
-          <w:sz w:val="21"/>
-          <w:szCs w:val="21"/>
-          <w:lang w:eastAsia="ru-RU"/>
-        </w:rPr>
-      </w:pPr>
-      <w:r>
-        <w:rPr>
-          <w:rFonts w:ascii="Times New Roman" w:eastAsia="Times New Roman" w:hAnsi="Times New Roman" w:cs="Times New Roman"/>
-          <w:color w:val="333333"/>
-          <w:sz w:val="21"/>
-          <w:szCs w:val="21"/>
-          <w:lang w:eastAsia="ru-RU"/>
-        </w:rPr>
-        <w:t xml:space="preserve">Use the simulation class Battle to create two </w:t>
-      </w:r>
-      <w:r>
-        <w:rPr>
-          <w:rFonts w:ascii="Times New Roman" w:eastAsia="Times New Roman" w:hAnsi="Times New Roman" w:cs="Times New Roman"/>
-          <w:color w:val="333333"/>
-          <w:sz w:val="21"/>
-          <w:szCs w:val="21"/>
-          <w:lang w:eastAsia="ru-RU"/>
-        </w:rPr>
-        <w:t>Pokémon</w:t>
-      </w:r>
-      <w:r>
-        <w:rPr>
-          <w:rFonts w:ascii="Times New Roman" w:eastAsia="Times New Roman" w:hAnsi="Times New Roman" w:cs="Times New Roman"/>
-          <w:color w:val="333333"/>
-          <w:sz w:val="21"/>
-          <w:szCs w:val="21"/>
-          <w:lang w:eastAsia="ru-RU"/>
-        </w:rPr>
-        <w:t xml:space="preserve"> teams (each </w:t>
-      </w:r>
-      <w:r>
-        <w:rPr>
-          <w:rFonts w:ascii="Times New Roman" w:eastAsia="Times New Roman" w:hAnsi="Times New Roman" w:cs="Times New Roman"/>
-          <w:color w:val="333333"/>
-          <w:sz w:val="21"/>
-          <w:szCs w:val="21"/>
-          <w:lang w:eastAsia="ru-RU"/>
-        </w:rPr>
-        <w:t>Pokémon</w:t>
-      </w:r>
-      <w:r>
-        <w:rPr>
-          <w:rFonts w:ascii="Times New Roman" w:eastAsia="Times New Roman" w:hAnsi="Times New Roman" w:cs="Times New Roman"/>
-          <w:color w:val="333333"/>
-          <w:sz w:val="21"/>
-          <w:szCs w:val="21"/>
-          <w:lang w:eastAsia="ru-RU"/>
-        </w:rPr>
-        <w:t xml:space="preserve"> should have a name) and start the battle.</w:t>
-      </w:r>
-    </w:p>
-    <w:p>
-      <w:pPr>
-        <w:widowControl/>
-        <w:rPr>
-          <w:rFonts w:ascii="Times New Roman" w:eastAsia="Times New Roman" w:hAnsi="Times New Roman" w:cs="Times New Roman"/>
-          <w:color w:val="333333"/>
-          <w:sz w:val="21"/>
-          <w:szCs w:val="21"/>
-          <w:lang w:eastAsia="ru-RU"/>
-        </w:rPr>
-      </w:pPr>
-    </w:p>
-    <w:p>
-      <w:pPr>
-        <w:widowControl/>
-        <w:rPr>
-          <w:rFonts w:ascii="Times New Roman" w:eastAsia="Times New Roman" w:hAnsi="Times New Roman" w:cs="Times New Roman"/>
-          <w:color w:val="333333"/>
-          <w:sz w:val="21"/>
-          <w:szCs w:val="21"/>
-          <w:lang w:eastAsia="ru-RU"/>
-        </w:rPr>
-      </w:pPr>
-      <w:r>
-        <w:rPr>
-          <w:rFonts w:ascii="Times New Roman" w:eastAsia="Times New Roman" w:hAnsi="Times New Roman" w:cs="Times New Roman"/>
-          <w:color w:val="333333"/>
-          <w:sz w:val="21"/>
-          <w:szCs w:val="21"/>
-          <w:lang w:eastAsia="ru-RU"/>
-        </w:rPr>
-        <w:t xml:space="preserve">Base classes, battle simulator and utility classes are packed in jar archive. Documentation in </w:t>
-      </w:r>
-      <w:proofErr w:type="spellStart"/>
-      <w:r>
-        <w:rPr>
-          <w:rFonts w:ascii="Times New Roman" w:eastAsia="Times New Roman" w:hAnsi="Times New Roman" w:cs="Times New Roman"/>
-          <w:color w:val="333333"/>
-          <w:sz w:val="21"/>
-          <w:szCs w:val="21"/>
-          <w:lang w:eastAsia="ru-RU"/>
-        </w:rPr>
-        <w:t>javadoc</w:t>
-      </w:r>
-      <w:proofErr w:type="spellEnd"/>
-      <w:r>
-        <w:rPr>
-          <w:rFonts w:ascii="Times New Roman" w:eastAsia="Times New Roman" w:hAnsi="Times New Roman" w:cs="Times New Roman"/>
-          <w:color w:val="333333"/>
-          <w:sz w:val="21"/>
-          <w:szCs w:val="21"/>
-          <w:lang w:eastAsia="ru-RU"/>
-        </w:rPr>
-        <w:t xml:space="preserve"> format is in the zip file.</w:t>
-      </w:r>
-    </w:p>
-    <w:p>
-      <w:pPr>
-        <w:widowControl/>
-        <w:rPr>
-          <w:rFonts w:ascii="Times New Roman" w:eastAsia="Times New Roman" w:hAnsi="Times New Roman" w:cs="Times New Roman"/>
-          <w:color w:val="333333"/>
-          <w:sz w:val="21"/>
-          <w:szCs w:val="21"/>
-          <w:lang w:eastAsia="ru-RU"/>
-        </w:rPr>
-      </w:pPr>
-    </w:p>
-    <w:p>
-      <w:pPr>
-        <w:widowControl/>
-        <w:rPr>
-          <w:rFonts w:ascii="Times New Roman" w:eastAsia="Times New Roman" w:hAnsi="Times New Roman" w:cs="Times New Roman"/>
-          <w:color w:val="333333"/>
-          <w:sz w:val="21"/>
-          <w:szCs w:val="21"/>
-          <w:lang w:eastAsia="ru-RU"/>
-        </w:rPr>
-      </w:pPr>
-      <w:r>
-        <w:rPr>
-          <w:rFonts w:ascii="Times New Roman" w:eastAsia="Times New Roman" w:hAnsi="Times New Roman" w:cs="Times New Roman"/>
-          <w:color w:val="333333"/>
-          <w:sz w:val="21"/>
-          <w:szCs w:val="21"/>
-          <w:lang w:eastAsia="ru-RU"/>
-        </w:rPr>
-        <w:t xml:space="preserve">All information about </w:t>
-      </w:r>
-      <w:proofErr w:type="spellStart"/>
-      <w:r>
-        <w:rPr>
-          <w:rFonts w:ascii="Times New Roman" w:eastAsia="Times New Roman" w:hAnsi="Times New Roman" w:cs="Times New Roman"/>
-          <w:color w:val="333333"/>
-          <w:sz w:val="21"/>
-          <w:szCs w:val="21"/>
-          <w:lang w:eastAsia="ru-RU"/>
-        </w:rPr>
-        <w:t>pokemon</w:t>
-      </w:r>
-      <w:proofErr w:type="spellEnd"/>
-      <w:r>
-        <w:rPr>
-          <w:rFonts w:ascii="Times New Roman" w:eastAsia="Times New Roman" w:hAnsi="Times New Roman" w:cs="Times New Roman"/>
-          <w:color w:val="333333"/>
-          <w:sz w:val="21"/>
-          <w:szCs w:val="21"/>
-          <w:lang w:eastAsia="ru-RU"/>
-        </w:rPr>
-        <w:t xml:space="preserve"> and move stats, evolution chains and so on you can find on </w:t>
-      </w:r>
-      <w:hyperlink r:id="rId9" w:history="1">
-        <w:r>
-          <w:rPr>
-            <w:rStyle w:val="Hyperlink"/>
-            <w:rFonts w:ascii="Times New Roman" w:eastAsia="Times New Roman" w:hAnsi="Times New Roman" w:cs="Times New Roman"/>
-            <w:sz w:val="21"/>
-            <w:szCs w:val="21"/>
-            <w:lang w:eastAsia="ru-RU"/>
-          </w:rPr>
-          <w:t>http://pokemondb.net</w:t>
-        </w:r>
-      </w:hyperlink>
-      <w:r>
-        <w:rPr>
-          <w:rFonts w:ascii="Times New Roman" w:eastAsia="Times New Roman" w:hAnsi="Times New Roman" w:cs="Times New Roman"/>
-          <w:color w:val="333333"/>
-          <w:sz w:val="21"/>
-          <w:szCs w:val="21"/>
-          <w:lang w:eastAsia="ru-RU"/>
-        </w:rPr>
-        <w:t xml:space="preserve">, </w:t>
-      </w:r>
-      <w:hyperlink r:id="rId10" w:history="1">
-        <w:r>
-          <w:rPr>
-            <w:rStyle w:val="Hyperlink"/>
-            <w:rFonts w:ascii="Times New Roman" w:eastAsia="Times New Roman" w:hAnsi="Times New Roman" w:cs="Times New Roman"/>
-            <w:sz w:val="21"/>
-            <w:szCs w:val="21"/>
-            <w:lang w:eastAsia="ru-RU"/>
-          </w:rPr>
-          <w:t>http://veekun.com/dex/pokemon</w:t>
-        </w:r>
-      </w:hyperlink>
-    </w:p>
-    <w:p>
-      <w:pPr>
-        <w:widowControl/>
-        <w:rPr>
-          <w:rFonts w:ascii="Times New Roman" w:eastAsia="Times New Roman" w:hAnsi="Times New Roman" w:cs="Times New Roman"/>
-          <w:color w:val="333333"/>
-          <w:sz w:val="21"/>
-          <w:szCs w:val="21"/>
           <w:lang w:val="ru-RU" w:eastAsia="ru-RU"/>
         </w:rPr>
       </w:pPr>
       <w:r>
         <w:rPr>
           <w:rFonts w:ascii="Times New Roman" w:eastAsia="Times New Roman" w:hAnsi="Times New Roman" w:cs="Times New Roman"/>
+          <w:noProof/>
           <w:color w:val="333333"/>
           <w:sz w:val="21"/>
           <w:szCs w:val="21"/>
@@ -1540,27 +1336,7 @@
             <w:szCs w:val="21"/>
             <w:lang w:val="ru-RU" w:eastAsia="ru-RU"/>
           </w:rPr>
-          <w:t>11</w:t>
-        </w:r>
-        <w:r>
-          <w:rPr>
-            <w:rStyle w:val="Hyperlink"/>
-            <w:rFonts w:ascii="Times New Roman" w:eastAsia="Times New Roman" w:hAnsi="Times New Roman" w:cs="Times New Roman"/>
-            <w:sz w:val="21"/>
-            <w:szCs w:val="21"/>
-            <w:lang w:val="ru-RU" w:eastAsia="ru-RU"/>
-          </w:rPr>
-          <w:t>0</w:t>
-        </w:r>
-        <w:r>
-          <w:rPr>
-            <w:rStyle w:val="Hyperlink"/>
-            <w:rFonts w:ascii="Times New Roman" w:eastAsia="Times New Roman" w:hAnsi="Times New Roman" w:cs="Times New Roman"/>
-            <w:sz w:val="21"/>
-            <w:szCs w:val="21"/>
-            <w:lang w:val="ru-RU" w:eastAsia="ru-RU"/>
-          </w:rPr>
-          <w:t>/</w:t>
+          <w:t>110/</w:t>
         </w:r>
         <w:r>
           <w:rPr>
@@ -2102,7 +1878,7 @@
           <w:color w:val="333333"/>
           <w:sz w:val="21"/>
           <w:szCs w:val="21"/>
-          <w:lang w:eastAsia="ru-RU"/>
+          <w:lang w:val="ru-RU" w:eastAsia="ru-RU"/>
         </w:rPr>
       </w:pPr>
     </w:p>
@@ -2267,47 +2043,7 @@
             <w:szCs w:val="21"/>
             <w:lang w:val="ru-RU" w:eastAsia="ru-RU"/>
           </w:rPr>
-          <w:t>https://github.com/Jimike110/ITMO/blob/4b5b0c70e4fd7c95ee92dc35e81240f9c6b4ea0a/first</w:t>
-        </w:r>
-        <w:r>
-          <w:rPr>
-            <w:rStyle w:val="Hyperlink"/>
-            <w:rFonts w:ascii="Times New Roman" w:eastAsia="Times New Roman" w:hAnsi="Times New Roman" w:cs="Times New Roman"/>
-            <w:sz w:val="21"/>
-            <w:szCs w:val="21"/>
-            <w:lang w:val="ru-RU" w:eastAsia="ru-RU"/>
-          </w:rPr>
-          <w:t>_</w:t>
-        </w:r>
-        <w:r>
-          <w:rPr>
-            <w:rStyle w:val="Hyperlink"/>
-            <w:rFonts w:ascii="Times New Roman" w:eastAsia="Times New Roman" w:hAnsi="Times New Roman" w:cs="Times New Roman"/>
-            <w:sz w:val="21"/>
-            <w:szCs w:val="21"/>
-            <w:lang w:val="ru-RU" w:eastAsia="ru-RU"/>
-          </w:rPr>
-          <w:t>year/first</w:t>
-        </w:r>
-        <w:r>
-          <w:rPr>
-            <w:rStyle w:val="Hyperlink"/>
-            <w:rFonts w:ascii="Times New Roman" w:eastAsia="Times New Roman" w:hAnsi="Times New Roman" w:cs="Times New Roman"/>
-            <w:sz w:val="21"/>
-            <w:szCs w:val="21"/>
-            <w:lang w:val="ru-RU" w:eastAsia="ru-RU"/>
-          </w:rPr>
-          <w:t>_</w:t>
-        </w:r>
-        <w:r>
-          <w:rPr>
-            <w:rStyle w:val="Hyperlink"/>
-            <w:rFonts w:ascii="Times New Roman" w:eastAsia="Times New Roman" w:hAnsi="Times New Roman" w:cs="Times New Roman"/>
-            <w:sz w:val="21"/>
-            <w:szCs w:val="21"/>
-            <w:lang w:val="ru-RU" w:eastAsia="ru-RU"/>
-          </w:rPr>
-          <w:t>semester/programming/labs/lab2/logs/result.log</w:t>
+          <w:t>https://github.com/Jimike110/ITMO/blob/4b5b0c70e4fd7c95ee92dc35e81240f9c6b4ea0a/first_year/first_semester/programming/labs/lab2/logs/result.log</w:t>
         </w:r>
       </w:hyperlink>
     </w:p>
@@ -2384,376 +2120,54 @@
           <w:color w:val="333333"/>
           <w:sz w:val="21"/>
           <w:szCs w:val="21"/>
+          <w:lang w:eastAsia="ru-RU"/>
+        </w:rPr>
+      </w:pPr>
+      <w:r>
+        <w:rPr>
+          <w:rFonts w:ascii="Times New Roman" w:eastAsia="Times New Roman" w:hAnsi="Times New Roman" w:cs="Times New Roman"/>
+          <w:color w:val="333333"/>
+          <w:sz w:val="21"/>
+          <w:szCs w:val="21"/>
           <w:lang w:val="ru-RU" w:eastAsia="ru-RU"/>
         </w:rPr>
-      </w:pPr>
-      <w:r>
-        <w:rPr>
-          <w:rFonts w:ascii="Times New Roman" w:eastAsia="Times New Roman" w:hAnsi="Times New Roman" w:cs="Times New Roman"/>
+        <w:t>В процессе выполнения данного задания я научился работать с jar-файлами в своей программе, используя их как при написании кода, так и при компиляции. Я также работал с инструментом для создания UML-диаграмм, Code2Colors. Задание помогло мне глубже понять принципы объектно-ориентированного программирования (ООП), такие как наследование и модификатор @Override.</w:t>
+      </w:r>
+    </w:p>
+    <w:p>
+      <w:pPr>
+        <w:widowControl/>
+        <w:rPr>
+          <w:rFonts w:ascii="Times New Roman" w:eastAsia="Times New Roman" w:hAnsi="Times New Roman" w:cs="Times New Roman"/>
+          <w:color w:val="333333"/>
+          <w:sz w:val="21"/>
+          <w:szCs w:val="21"/>
+          <w:lang w:eastAsia="ru-RU"/>
+        </w:rPr>
+      </w:pPr>
+    </w:p>
+    <w:p>
+      <w:pPr>
+        <w:widowControl/>
+        <w:rPr>
+          <w:rFonts w:ascii="Times New Roman" w:eastAsia="Times New Roman" w:hAnsi="Times New Roman" w:cs="Times New Roman"/>
+          <w:color w:val="333333"/>
+          <w:sz w:val="21"/>
+          <w:szCs w:val="21"/>
+          <w:lang w:eastAsia="ru-RU"/>
+        </w:rPr>
+      </w:pPr>
+      <w:r>
+        <w:rPr>
+          <w:rFonts w:ascii="Times New Roman" w:eastAsia="Times New Roman" w:hAnsi="Times New Roman" w:cs="Times New Roman"/>
+          <w:noProof/>
           <w:color w:val="333333"/>
           <w:sz w:val="21"/>
           <w:szCs w:val="21"/>
           <w:lang w:val="ru-RU" w:eastAsia="ru-RU"/>
         </w:rPr>
-        <w:t>Во время выполнения данной лабораторной работы я познакомился</w:t>
-      </w:r>
-      <w:r>
-        <w:rPr>
-          <w:rFonts w:ascii="Times New Roman" w:eastAsia="Times New Roman" w:hAnsi="Times New Roman" w:cs="Times New Roman"/>
-          <w:color w:val="333333"/>
-          <w:sz w:val="21"/>
-          <w:szCs w:val="21"/>
-          <w:lang w:val="ru-RU" w:eastAsia="ru-RU"/>
-        </w:rPr>
-        <w:t xml:space="preserve"> с</w:t>
-      </w:r>
-      <w:r>
-        <w:rPr>
-          <w:rFonts w:ascii="Times New Roman" w:eastAsia="Times New Roman" w:hAnsi="Times New Roman" w:cs="Times New Roman"/>
-          <w:color w:val="333333"/>
-          <w:sz w:val="21"/>
-          <w:szCs w:val="21"/>
-          <w:lang w:val="ru-RU" w:eastAsia="ru-RU"/>
-        </w:rPr>
-        <w:t xml:space="preserve"> языком программирования </w:t>
-      </w:r>
-      <w:r>
-        <w:rPr>
-          <w:rFonts w:ascii="Times New Roman" w:eastAsia="Times New Roman" w:hAnsi="Times New Roman" w:cs="Times New Roman"/>
-          <w:color w:val="333333"/>
-          <w:sz w:val="21"/>
-          <w:szCs w:val="21"/>
-          <w:lang w:eastAsia="ru-RU"/>
-        </w:rPr>
-        <w:t>Kotlin</w:t>
-      </w:r>
-      <w:r>
-        <w:rPr>
-          <w:rFonts w:ascii="Times New Roman" w:eastAsia="Times New Roman" w:hAnsi="Times New Roman" w:cs="Times New Roman"/>
-          <w:color w:val="333333"/>
-          <w:sz w:val="21"/>
-          <w:szCs w:val="21"/>
-          <w:lang w:val="ru-RU" w:eastAsia="ru-RU"/>
-        </w:rPr>
-        <w:t xml:space="preserve">, </w:t>
-      </w:r>
-      <w:r>
-        <w:rPr>
-          <w:rFonts w:ascii="Times New Roman" w:eastAsia="Times New Roman" w:hAnsi="Times New Roman" w:cs="Times New Roman"/>
-          <w:color w:val="333333"/>
-          <w:sz w:val="21"/>
-          <w:szCs w:val="21"/>
-          <w:lang w:val="ru-RU" w:eastAsia="ru-RU"/>
-        </w:rPr>
-        <w:t xml:space="preserve">системой сборки </w:t>
-      </w:r>
-      <w:r>
-        <w:rPr>
-          <w:rFonts w:ascii="Times New Roman" w:eastAsia="Times New Roman" w:hAnsi="Times New Roman" w:cs="Times New Roman"/>
-          <w:color w:val="333333"/>
-          <w:sz w:val="21"/>
-          <w:szCs w:val="21"/>
-          <w:lang w:eastAsia="ru-RU"/>
-        </w:rPr>
-        <w:t>Gradle</w:t>
-      </w:r>
-      <w:r>
-        <w:rPr>
-          <w:rFonts w:ascii="Times New Roman" w:eastAsia="Times New Roman" w:hAnsi="Times New Roman" w:cs="Times New Roman"/>
-          <w:color w:val="333333"/>
-          <w:sz w:val="21"/>
-          <w:szCs w:val="21"/>
-          <w:lang w:val="ru-RU" w:eastAsia="ru-RU"/>
-        </w:rPr>
-        <w:t xml:space="preserve">, </w:t>
-      </w:r>
-      <w:r>
-        <w:rPr>
-          <w:rFonts w:ascii="Times New Roman" w:eastAsia="Times New Roman" w:hAnsi="Times New Roman" w:cs="Times New Roman"/>
-          <w:color w:val="333333"/>
-          <w:sz w:val="21"/>
-          <w:szCs w:val="21"/>
-          <w:lang w:val="ru-RU" w:eastAsia="ru-RU"/>
-        </w:rPr>
-        <w:t>инструментом для</w:t>
-      </w:r>
-      <w:r>
-        <w:rPr>
-          <w:rFonts w:ascii="Times New Roman" w:eastAsia="Times New Roman" w:hAnsi="Times New Roman" w:cs="Times New Roman"/>
-          <w:color w:val="333333"/>
-          <w:sz w:val="21"/>
-          <w:szCs w:val="21"/>
-          <w:lang w:val="ru-RU" w:eastAsia="ru-RU"/>
-        </w:rPr>
-        <w:t xml:space="preserve"> </w:t>
-      </w:r>
-      <w:r>
-        <w:rPr>
-          <w:rFonts w:ascii="Times New Roman" w:eastAsia="Times New Roman" w:hAnsi="Times New Roman" w:cs="Times New Roman"/>
-          <w:color w:val="333333"/>
-          <w:sz w:val="21"/>
-          <w:szCs w:val="21"/>
-          <w:lang w:val="ru-RU" w:eastAsia="ru-RU"/>
-        </w:rPr>
-        <w:t xml:space="preserve">генерации </w:t>
-      </w:r>
-      <w:r>
-        <w:rPr>
-          <w:rFonts w:ascii="Times New Roman" w:eastAsia="Times New Roman" w:hAnsi="Times New Roman" w:cs="Times New Roman"/>
-          <w:color w:val="333333"/>
-          <w:sz w:val="21"/>
-          <w:szCs w:val="21"/>
-          <w:lang w:eastAsia="ru-RU"/>
-        </w:rPr>
-        <w:t>UML</w:t>
-      </w:r>
-      <w:r>
-        <w:rPr>
-          <w:rFonts w:ascii="Times New Roman" w:eastAsia="Times New Roman" w:hAnsi="Times New Roman" w:cs="Times New Roman"/>
-          <w:color w:val="333333"/>
-          <w:sz w:val="21"/>
-          <w:szCs w:val="21"/>
-          <w:lang w:val="ru-RU" w:eastAsia="ru-RU"/>
-        </w:rPr>
-        <w:t>-</w:t>
-      </w:r>
-      <w:r>
-        <w:rPr>
-          <w:rFonts w:ascii="Times New Roman" w:eastAsia="Times New Roman" w:hAnsi="Times New Roman" w:cs="Times New Roman"/>
-          <w:color w:val="333333"/>
-          <w:sz w:val="21"/>
-          <w:szCs w:val="21"/>
-          <w:lang w:val="ru-RU" w:eastAsia="ru-RU"/>
-        </w:rPr>
-        <w:t>диаграмм</w:t>
-      </w:r>
-      <w:r>
-        <w:rPr>
-          <w:rFonts w:ascii="Times New Roman" w:eastAsia="Times New Roman" w:hAnsi="Times New Roman" w:cs="Times New Roman"/>
-          <w:color w:val="333333"/>
-          <w:sz w:val="21"/>
-          <w:szCs w:val="21"/>
-          <w:lang w:val="ru-RU" w:eastAsia="ru-RU"/>
-        </w:rPr>
-        <w:t xml:space="preserve"> </w:t>
-      </w:r>
-      <w:proofErr w:type="spellStart"/>
-      <w:r>
-        <w:rPr>
-          <w:rFonts w:ascii="Times New Roman" w:eastAsia="Times New Roman" w:hAnsi="Times New Roman" w:cs="Times New Roman"/>
-          <w:color w:val="333333"/>
-          <w:sz w:val="21"/>
-          <w:szCs w:val="21"/>
-          <w:lang w:eastAsia="ru-RU"/>
-        </w:rPr>
-        <w:t>PlantUML</w:t>
-      </w:r>
-      <w:proofErr w:type="spellEnd"/>
-      <w:r>
-        <w:rPr>
-          <w:rFonts w:ascii="Times New Roman" w:eastAsia="Times New Roman" w:hAnsi="Times New Roman" w:cs="Times New Roman"/>
-          <w:color w:val="333333"/>
-          <w:sz w:val="21"/>
-          <w:szCs w:val="21"/>
-          <w:lang w:val="ru-RU" w:eastAsia="ru-RU"/>
-        </w:rPr>
-        <w:t xml:space="preserve">, узнал </w:t>
-      </w:r>
-      <w:r>
-        <w:rPr>
-          <w:rFonts w:ascii="Times New Roman" w:eastAsia="Times New Roman" w:hAnsi="Times New Roman" w:cs="Times New Roman"/>
-          <w:color w:val="333333"/>
-          <w:sz w:val="21"/>
-          <w:szCs w:val="21"/>
-          <w:lang w:val="ru-RU" w:eastAsia="ru-RU"/>
-        </w:rPr>
-        <w:t>об основах</w:t>
-      </w:r>
-      <w:r>
-        <w:rPr>
-          <w:rFonts w:ascii="Times New Roman" w:eastAsia="Times New Roman" w:hAnsi="Times New Roman" w:cs="Times New Roman"/>
-          <w:color w:val="333333"/>
-          <w:sz w:val="21"/>
-          <w:szCs w:val="21"/>
-          <w:lang w:val="ru-RU" w:eastAsia="ru-RU"/>
-        </w:rPr>
-        <w:t xml:space="preserve"> ООП и научился применять их на практике</w:t>
-      </w:r>
-      <w:r>
-        <w:rPr>
-          <w:rFonts w:ascii="Times New Roman" w:eastAsia="Times New Roman" w:hAnsi="Times New Roman" w:cs="Times New Roman"/>
-          <w:color w:val="333333"/>
-          <w:sz w:val="21"/>
-          <w:szCs w:val="21"/>
-          <w:lang w:val="ru-RU" w:eastAsia="ru-RU"/>
-        </w:rPr>
-        <w:t xml:space="preserve">, научился подключать внешнюю </w:t>
-      </w:r>
-      <w:r>
-        <w:rPr>
-          <w:rFonts w:ascii="Times New Roman" w:eastAsia="Times New Roman" w:hAnsi="Times New Roman" w:cs="Times New Roman"/>
-          <w:color w:val="333333"/>
-          <w:sz w:val="21"/>
-          <w:szCs w:val="21"/>
-          <w:lang w:eastAsia="ru-RU"/>
-        </w:rPr>
-        <w:t>jar</w:t>
-      </w:r>
-      <w:r>
-        <w:rPr>
-          <w:rFonts w:ascii="Times New Roman" w:eastAsia="Times New Roman" w:hAnsi="Times New Roman" w:cs="Times New Roman"/>
-          <w:color w:val="333333"/>
-          <w:sz w:val="21"/>
-          <w:szCs w:val="21"/>
-          <w:lang w:val="ru-RU" w:eastAsia="ru-RU"/>
-        </w:rPr>
-        <w:t>-</w:t>
-      </w:r>
-      <w:r>
-        <w:rPr>
-          <w:rFonts w:ascii="Times New Roman" w:eastAsia="Times New Roman" w:hAnsi="Times New Roman" w:cs="Times New Roman"/>
-          <w:color w:val="333333"/>
-          <w:sz w:val="21"/>
-          <w:szCs w:val="21"/>
-          <w:lang w:val="ru-RU" w:eastAsia="ru-RU"/>
-        </w:rPr>
-        <w:t>зависимость</w:t>
-      </w:r>
-      <w:r>
-        <w:rPr>
-          <w:rFonts w:ascii="Times New Roman" w:eastAsia="Times New Roman" w:hAnsi="Times New Roman" w:cs="Times New Roman"/>
-          <w:color w:val="333333"/>
-          <w:sz w:val="21"/>
-          <w:szCs w:val="21"/>
-          <w:lang w:val="ru-RU" w:eastAsia="ru-RU"/>
-        </w:rPr>
-        <w:t xml:space="preserve"> </w:t>
-      </w:r>
-      <w:r>
-        <w:rPr>
-          <w:rFonts w:ascii="Times New Roman" w:eastAsia="Times New Roman" w:hAnsi="Times New Roman" w:cs="Times New Roman"/>
-          <w:color w:val="333333"/>
-          <w:sz w:val="21"/>
-          <w:szCs w:val="21"/>
-          <w:lang w:val="ru-RU" w:eastAsia="ru-RU"/>
-        </w:rPr>
-        <w:t xml:space="preserve">в проект и собирать его </w:t>
-      </w:r>
-      <w:r>
-        <w:rPr>
-          <w:rFonts w:ascii="Times New Roman" w:eastAsia="Times New Roman" w:hAnsi="Times New Roman" w:cs="Times New Roman"/>
-          <w:color w:val="333333"/>
-          <w:sz w:val="21"/>
-          <w:szCs w:val="21"/>
-          <w:lang w:val="ru-RU" w:eastAsia="ru-RU"/>
-        </w:rPr>
-        <w:t xml:space="preserve">в </w:t>
-      </w:r>
-      <w:r>
-        <w:rPr>
-          <w:rFonts w:ascii="Times New Roman" w:eastAsia="Times New Roman" w:hAnsi="Times New Roman" w:cs="Times New Roman"/>
-          <w:color w:val="333333"/>
-          <w:sz w:val="21"/>
-          <w:szCs w:val="21"/>
-          <w:lang w:eastAsia="ru-RU"/>
-        </w:rPr>
-        <w:t>fat</w:t>
-      </w:r>
-      <w:r>
-        <w:rPr>
-          <w:rFonts w:ascii="Times New Roman" w:eastAsia="Times New Roman" w:hAnsi="Times New Roman" w:cs="Times New Roman"/>
-          <w:color w:val="333333"/>
-          <w:sz w:val="21"/>
-          <w:szCs w:val="21"/>
-          <w:lang w:val="ru-RU" w:eastAsia="ru-RU"/>
-        </w:rPr>
-        <w:t xml:space="preserve"> </w:t>
-      </w:r>
-      <w:r>
-        <w:rPr>
-          <w:rFonts w:ascii="Times New Roman" w:eastAsia="Times New Roman" w:hAnsi="Times New Roman" w:cs="Times New Roman"/>
-          <w:color w:val="333333"/>
-          <w:sz w:val="21"/>
-          <w:szCs w:val="21"/>
-          <w:lang w:eastAsia="ru-RU"/>
-        </w:rPr>
-        <w:t>jar</w:t>
-      </w:r>
-      <w:r>
-        <w:rPr>
-          <w:rFonts w:ascii="Times New Roman" w:eastAsia="Times New Roman" w:hAnsi="Times New Roman" w:cs="Times New Roman"/>
-          <w:color w:val="333333"/>
-          <w:sz w:val="21"/>
-          <w:szCs w:val="21"/>
-          <w:lang w:val="ru-RU" w:eastAsia="ru-RU"/>
-        </w:rPr>
-        <w:t xml:space="preserve"> </w:t>
-      </w:r>
-      <w:r>
-        <w:rPr>
-          <w:rFonts w:ascii="Times New Roman" w:eastAsia="Times New Roman" w:hAnsi="Times New Roman" w:cs="Times New Roman"/>
-          <w:color w:val="333333"/>
-          <w:sz w:val="21"/>
-          <w:szCs w:val="21"/>
-          <w:lang w:val="ru-RU" w:eastAsia="ru-RU"/>
-        </w:rPr>
-        <w:t xml:space="preserve">с помощью </w:t>
-      </w:r>
-      <w:r>
-        <w:rPr>
-          <w:rFonts w:ascii="Times New Roman" w:eastAsia="Times New Roman" w:hAnsi="Times New Roman" w:cs="Times New Roman"/>
-          <w:color w:val="333333"/>
-          <w:sz w:val="21"/>
-          <w:szCs w:val="21"/>
-          <w:lang w:eastAsia="ru-RU"/>
-        </w:rPr>
-        <w:t>Gradle</w:t>
-      </w:r>
-      <w:r>
-        <w:rPr>
-          <w:rFonts w:ascii="Times New Roman" w:eastAsia="Times New Roman" w:hAnsi="Times New Roman" w:cs="Times New Roman"/>
-          <w:color w:val="333333"/>
-          <w:sz w:val="21"/>
-          <w:szCs w:val="21"/>
-          <w:lang w:val="ru-RU" w:eastAsia="ru-RU"/>
-        </w:rPr>
-        <w:t>.</w:t>
-      </w:r>
-    </w:p>
-    <w:p>
-      <w:pPr>
-        <w:widowControl/>
-        <w:rPr>
-          <w:rFonts w:ascii="Times New Roman" w:eastAsia="Times New Roman" w:hAnsi="Times New Roman" w:cs="Times New Roman"/>
-          <w:color w:val="333333"/>
-          <w:sz w:val="21"/>
-          <w:szCs w:val="21"/>
-          <w:lang w:eastAsia="ru-RU"/>
-        </w:rPr>
-      </w:pPr>
-    </w:p>
-    <w:p>
-      <w:pPr>
-        <w:widowControl/>
-        <w:rPr>
-          <w:rFonts w:ascii="Times New Roman" w:eastAsia="Times New Roman" w:hAnsi="Times New Roman" w:cs="Times New Roman"/>
-          <w:color w:val="333333"/>
-          <w:sz w:val="21"/>
-          <w:szCs w:val="21"/>
-          <w:lang w:eastAsia="ru-RU"/>
-        </w:rPr>
-      </w:pPr>
-      <w:r>
-        <w:rPr>
-          <w:rFonts w:ascii="Times New Roman" w:eastAsia="Times New Roman" w:hAnsi="Times New Roman" w:cs="Times New Roman"/>
-          <w:noProof/>
-          <w:color w:val="333333"/>
-          <w:sz w:val="21"/>
-          <w:szCs w:val="21"/>
-          <w:lang w:val="ru-RU" w:eastAsia="ru-RU"/>
-        </w:rPr>
         <w:drawing>
-          <wp:inline distT="0" distB="0" distL="0" distR="0" wp14:anchorId="1CC1008A" wp14:editId="45DCC4E3">
+          <wp:inline distT="0" distB="0" distL="0" distR="0" wp14:anchorId="1CC1008A" wp14:editId="11124012">
             <wp:extent cx="4564380" cy="2961602"/>
             <wp:effectExtent l="0" t="0" r="7620" b="0"/>
             <wp:docPr id="7" name="Рисунок 7"/>
@@ -3834,6 +3248,7 @@
   <w:style w:type="character" w:default="1" w:styleId="DefaultParagraphFont">
     <w:name w:val="Default Paragraph Font"/>
     <w:uiPriority w:val="1"/>
+    <w:semiHidden/>
     <w:unhideWhenUsed/>
   </w:style>
   <w:style w:type="table" w:default="1" w:styleId="TableNormal">
@@ -4523,15 +3938,15 @@
 <file path=customXml/itemProps3.xml><?xml version="1.0" encoding="utf-8"?>
 <ds:datastoreItem xmlns:ds="http://schemas.openxmlformats.org/officeDocument/2006/customXml" ds:itemID="{67550D0A-87C1-4A1A-BBDB-9F4F827C724A}">
   <ds:schemaRefs>
+    <ds:schemaRef ds:uri="http://purl.org/dc/terms/"/>
     <ds:schemaRef ds:uri="http://schemas.microsoft.com/office/2006/documentManagement/types"/>
     <ds:schemaRef ds:uri="http://purl.org/dc/dcmitype/"/>
-    <ds:schemaRef ds:uri="http://purl.org/dc/terms/"/>
     <ds:schemaRef ds:uri="http://schemas.openxmlformats.org/package/2006/metadata/core-properties"/>
-    <ds:schemaRef ds:uri="http://purl.org/dc/elements/1.1/"/>
     <ds:schemaRef ds:uri="http://schemas.microsoft.com/office/infopath/2007/PartnerControls"/>
     <ds:schemaRef ds:uri="f7769fe2-9a39-4017-bba2-4c92fcd28c16"/>
     <ds:schemaRef ds:uri="http://schemas.microsoft.com/office/2006/metadata/properties"/>
     <ds:schemaRef ds:uri="http://www.w3.org/XML/1998/namespace"/>
+    <ds:schemaRef ds:uri="http://purl.org/dc/elements/1.1/"/>
   </ds:schemaRefs>
 </ds:datastoreItem>
 </file>
</xml_diff>